<commit_message>
Add settings; fix MWST calc
</commit_message>
<xml_diff>
--- a/src/res/test.docx
+++ b/src/res/test.docx
@@ -32,7 +32,7 @@
         </w:tblBorders>
         <w:tblCellMar>
           <w:top w:w="55" w:type="dxa"/>
-          <w:left w:w="53" w:type="dxa"/>
+          <w:left w:w="52" w:type="dxa"/>
           <w:bottom w:w="55" w:type="dxa"/>
           <w:right w:w="55" w:type="dxa"/>
         </w:tblCellMar>
@@ -40,8 +40,8 @@
       <w:tblGrid>
         <w:gridCol w:w="2409"/>
         <w:gridCol w:w="2410"/>
-        <w:gridCol w:w="2409"/>
-        <w:gridCol w:w="2409"/>
+        <w:gridCol w:w="2410"/>
+        <w:gridCol w:w="2408"/>
       </w:tblGrid>
       <w:tr>
         <w:trPr/>
@@ -87,7 +87,7 @@
         </w:tc>
         <w:tc>
           <w:tcPr>
-            <w:tcW w:w="2409" w:type="dxa"/>
+            <w:tcW w:w="2410" w:type="dxa"/>
             <w:tcBorders>
               <w:top w:val="single" w:sz="2" w:space="0" w:color="000000"/>
               <w:left w:val="single" w:sz="2" w:space="0" w:color="000000"/>
@@ -107,7 +107,7 @@
         </w:tc>
         <w:tc>
           <w:tcPr>
-            <w:tcW w:w="2409" w:type="dxa"/>
+            <w:tcW w:w="2408" w:type="dxa"/>
             <w:tcBorders>
               <w:top w:val="single" w:sz="2" w:space="0" w:color="000000"/>
               <w:left w:val="single" w:sz="2" w:space="0" w:color="000000"/>
@@ -134,6 +134,7 @@
           <w:tcPr>
             <w:tcW w:w="2409" w:type="dxa"/>
             <w:tcBorders>
+              <w:top w:val="single" w:sz="2" w:space="0" w:color="000000"/>
               <w:left w:val="single" w:sz="2" w:space="0" w:color="000000"/>
               <w:bottom w:val="single" w:sz="2" w:space="0" w:color="000000"/>
               <w:insideH w:val="single" w:sz="2" w:space="0" w:color="000000"/>
@@ -154,6 +155,7 @@
           <w:tcPr>
             <w:tcW w:w="2410" w:type="dxa"/>
             <w:tcBorders>
+              <w:top w:val="single" w:sz="2" w:space="0" w:color="000000"/>
               <w:left w:val="single" w:sz="2" w:space="0" w:color="000000"/>
               <w:bottom w:val="single" w:sz="2" w:space="0" w:color="000000"/>
               <w:insideH w:val="single" w:sz="2" w:space="0" w:color="000000"/>
@@ -172,8 +174,9 @@
         </w:tc>
         <w:tc>
           <w:tcPr>
-            <w:tcW w:w="2409" w:type="dxa"/>
-            <w:tcBorders>
+            <w:tcW w:w="2410" w:type="dxa"/>
+            <w:tcBorders>
+              <w:top w:val="single" w:sz="2" w:space="0" w:color="000000"/>
               <w:left w:val="single" w:sz="2" w:space="0" w:color="000000"/>
               <w:bottom w:val="single" w:sz="2" w:space="0" w:color="000000"/>
               <w:insideH w:val="single" w:sz="2" w:space="0" w:color="000000"/>
@@ -192,8 +195,9 @@
         </w:tc>
         <w:tc>
           <w:tcPr>
-            <w:tcW w:w="2409" w:type="dxa"/>
-            <w:tcBorders>
+            <w:tcW w:w="2408" w:type="dxa"/>
+            <w:tcBorders>
+              <w:top w:val="single" w:sz="2" w:space="0" w:color="000000"/>
               <w:left w:val="single" w:sz="2" w:space="0" w:color="000000"/>
               <w:bottom w:val="single" w:sz="2" w:space="0" w:color="000000"/>
               <w:right w:val="single" w:sz="2" w:space="0" w:color="000000"/>
@@ -209,7 +213,15 @@
             </w:pPr>
             <w:r>
               <w:rPr/>
-              <w:t>{Total}</w:t>
+              <w:t>{</w:t>
+            </w:r>
+            <w:r>
+              <w:rPr/>
+              <w:t>t</w:t>
+            </w:r>
+            <w:r>
+              <w:rPr/>
+              <w:t>otal}</w:t>
             </w:r>
           </w:p>
         </w:tc>
@@ -245,6 +257,7 @@
       <w:rPr>
         <w:rFonts w:ascii="Liberation Serif" w:hAnsi="Liberation Serif" w:eastAsia="Noto Sans CJK SC Regular" w:cs="Lohit Devanagari"/>
         <w:kern w:val="2"/>
+        <w:sz w:val="20"/>
         <w:szCs w:val="24"/>
         <w:lang w:val="en-US" w:eastAsia="zh-CN" w:bidi="hi-IN"/>
       </w:rPr>

</xml_diff>